<commit_message>
mapSYNQ Automation FrameWork - Modified ReadMe.docx - Formatting correction v1.0
</commit_message>
<xml_diff>
--- a/ReadMe.docx
+++ b/ReadMe.docx
@@ -44,7 +44,6 @@
           <w:lang w:val="en-IN"/>
         </w:rPr>
         <w:tab/>
-        <w:t/>
       </w:r>
       <w:r>
         <w:rPr>
@@ -55,7 +54,6 @@
           <w:lang w:val="en-IN"/>
         </w:rPr>
         <w:tab/>
-        <w:t/>
       </w:r>
       <w:r>
         <w:rPr>
@@ -66,7 +64,6 @@
           <w:lang w:val="en-IN"/>
         </w:rPr>
         <w:tab/>
-        <w:t/>
       </w:r>
       <w:r>
         <w:rPr>
@@ -77,7 +74,6 @@
           <w:lang w:val="en-IN"/>
         </w:rPr>
         <w:tab/>
-        <w:t/>
       </w:r>
       <w:r>
         <w:rPr>
@@ -88,7 +84,6 @@
           <w:lang w:val="en-IN"/>
         </w:rPr>
         <w:tab/>
-        <w:t/>
       </w:r>
       <w:r>
         <w:rPr>
@@ -99,7 +94,6 @@
           <w:lang w:val="en-IN"/>
         </w:rPr>
         <w:tab/>
-        <w:t/>
       </w:r>
       <w:r>
         <w:rPr>
@@ -110,7 +104,6 @@
           <w:lang w:val="en-IN"/>
         </w:rPr>
         <w:tab/>
-        <w:t/>
       </w:r>
       <w:r>
         <w:rPr>
@@ -121,7 +114,6 @@
           <w:lang w:val="en-IN"/>
         </w:rPr>
         <w:tab/>
-        <w:t/>
       </w:r>
       <w:r>
         <w:rPr>
@@ -886,15 +878,7 @@
           <w:u w:val="none"/>
           <w:lang w:val="en-IN"/>
         </w:rPr>
-        <w:t xml:space="preserve"> -&gt; </w:t>
-      </w:r>
-      <w:r>
-        <w:rPr>
-          <w:rFonts w:hint="default"/>
-          <w:u w:val="none"/>
-          <w:lang w:val="en-IN"/>
-        </w:rPr>
-        <w:t xml:space="preserve">Runner xml to run the test cases in one go in a particular browsers. Currently Chrome is fitted into it, but if need be it can be any browser supported by selenium. </w:t>
+        <w:t xml:space="preserve"> -&gt; Runner xml to run the test cases in one go in a particular browsers. Currently Chrome is fitted into it, but if need be it can be any browser supported by selenium. </w:t>
       </w:r>
       <w:r>
         <w:rPr>
@@ -1043,6 +1027,7 @@
     <w:p>
       <w:pPr>
         <w:numPr>
+          <w:ilvl w:val="0"/>
           <w:numId w:val="0"/>
         </w:numPr>
         <w:ind w:leftChars="0"/>
@@ -1150,7 +1135,20 @@
           <w:szCs w:val="22"/>
           <w:lang w:val="en-IN"/>
         </w:rPr>
-        <w:t>Swap From To Point -&gt; swapFromToPointTest(String From_Point, String To_Point)</w:t>
+        <w:t xml:space="preserve">Swap From To Point -&gt; </w:t>
+      </w:r>
+      <w:r>
+        <w:rPr>
+          <w:rFonts w:hint="default"/>
+          <w:b w:val="0"/>
+          <w:bCs/>
+          <w:i/>
+          <w:iCs/>
+          <w:sz w:val="22"/>
+          <w:szCs w:val="22"/>
+          <w:lang w:val="en-IN"/>
+        </w:rPr>
+        <w:t>swapFromToPointTest(String From_Point, String To_Point)</w:t>
       </w:r>
     </w:p>
     <w:p>
@@ -1178,7 +1176,20 @@
           <w:szCs w:val="22"/>
           <w:lang w:val="en-IN"/>
         </w:rPr>
-        <w:t>Get Direction based on From To Point -&gt; getDirectionsTest(String From_Point, String To_Point)</w:t>
+        <w:t xml:space="preserve">Get Direction based on From To Point -&gt; </w:t>
+      </w:r>
+      <w:r>
+        <w:rPr>
+          <w:rFonts w:hint="default"/>
+          <w:b w:val="0"/>
+          <w:bCs/>
+          <w:i/>
+          <w:iCs/>
+          <w:sz w:val="22"/>
+          <w:szCs w:val="22"/>
+          <w:lang w:val="en-IN"/>
+        </w:rPr>
+        <w:t>getDirectionsTest(String From_Point, String To_Point)</w:t>
       </w:r>
     </w:p>
     <w:p>
@@ -1206,7 +1217,20 @@
           <w:szCs w:val="22"/>
           <w:lang w:val="en-IN"/>
         </w:rPr>
-        <w:t>Clear Route -&gt; clearRouteTest(String From_Point, String To_Point)</w:t>
+        <w:t xml:space="preserve">Clear Route -&gt; </w:t>
+      </w:r>
+      <w:r>
+        <w:rPr>
+          <w:rFonts w:hint="default"/>
+          <w:b w:val="0"/>
+          <w:bCs/>
+          <w:i/>
+          <w:iCs/>
+          <w:sz w:val="22"/>
+          <w:szCs w:val="22"/>
+          <w:lang w:val="en-IN"/>
+        </w:rPr>
+        <w:t>clearRouteTest(String From_Point, String To_Point)</w:t>
       </w:r>
     </w:p>
     <w:p>
@@ -1234,12 +1258,28 @@
           <w:szCs w:val="22"/>
           <w:lang w:val="en-IN"/>
         </w:rPr>
-        <w:t>Leave At Time -&gt; leaveAtTime(String From_Point, String To_Point)</w:t>
-      </w:r>
-    </w:p>
-    <w:p>
-      <w:pPr>
-        <w:numPr>
+        <w:t xml:space="preserve">Leave At Time -&gt; </w:t>
+      </w:r>
+      <w:bookmarkStart w:id="0" w:name="_GoBack"/>
+      <w:r>
+        <w:rPr>
+          <w:rFonts w:hint="default"/>
+          <w:b w:val="0"/>
+          <w:bCs/>
+          <w:i/>
+          <w:iCs/>
+          <w:sz w:val="22"/>
+          <w:szCs w:val="22"/>
+          <w:lang w:val="en-IN"/>
+        </w:rPr>
+        <w:t>leaveAtTime(String From_Point, String To_Point)</w:t>
+      </w:r>
+      <w:bookmarkEnd w:id="0"/>
+    </w:p>
+    <w:p>
+      <w:pPr>
+        <w:numPr>
+          <w:ilvl w:val="0"/>
           <w:numId w:val="0"/>
         </w:numPr>
         <w:ind w:leftChars="0"/>
@@ -1430,18 +1470,7 @@
           <w:szCs w:val="22"/>
           <w:lang w:val="en-IN"/>
         </w:rPr>
-        <w:t xml:space="preserve">Enter Search text </w:t>
-      </w:r>
-      <w:r>
-        <w:rPr>
-          <w:rFonts w:hint="default"/>
-          <w:b w:val="0"/>
-          <w:bCs/>
-          <w:sz w:val="22"/>
-          <w:szCs w:val="22"/>
-          <w:lang w:val="en-IN"/>
-        </w:rPr>
-        <w:t xml:space="preserve">search box  and click on search location button -&gt; </w:t>
+        <w:t xml:space="preserve">Enter Search text search box  and click on search location button -&gt; </w:t>
       </w:r>
       <w:r>
         <w:rPr>
@@ -1706,6 +1735,7 @@
     <w:p>
       <w:pPr>
         <w:numPr>
+          <w:ilvl w:val="0"/>
           <w:numId w:val="0"/>
         </w:numPr>
         <w:spacing w:after="160" w:line="259" w:lineRule="auto"/>
@@ -1949,7 +1979,6 @@
         </w:rPr>
         <w:t>Verify Toll Chart against a selected vehicle group and Time frame -&gt;</w:t>
       </w:r>
-      <w:bookmarkStart w:id="0" w:name="_GoBack"/>
       <w:r>
         <w:rPr>
           <w:rFonts w:hint="default"/>
@@ -1961,22 +1990,8 @@
           <w:szCs w:val="22"/>
           <w:lang w:val="en-IN"/>
         </w:rPr>
-        <w:t xml:space="preserve"> </w:t>
-      </w:r>
-      <w:r>
-        <w:rPr>
-          <w:rFonts w:hint="default"/>
-          <w:b w:val="0"/>
-          <w:bCs/>
-          <w:i/>
-          <w:iCs/>
-          <w:sz w:val="22"/>
-          <w:szCs w:val="22"/>
-          <w:lang w:val="en-IN"/>
-        </w:rPr>
-        <w:t>viewTollTest()</w:t>
-      </w:r>
-      <w:bookmarkEnd w:id="0"/>
+        <w:t xml:space="preserve"> viewTollTest()</w:t>
+      </w:r>
     </w:p>
     <w:p>
       <w:pPr>
@@ -2082,6 +2097,7 @@
     <w:p>
       <w:pPr>
         <w:numPr>
+          <w:ilvl w:val="0"/>
           <w:numId w:val="0"/>
         </w:numPr>
         <w:ind w:leftChars="0"/>
@@ -2093,6 +2109,7 @@
     <w:p>
       <w:pPr>
         <w:numPr>
+          <w:ilvl w:val="0"/>
           <w:numId w:val="0"/>
         </w:numPr>
         <w:ind w:leftChars="0"/>

</xml_diff>